<commit_message>
docs: Adicionado tela de configuração na documentação.
</commit_message>
<xml_diff>
--- a/.1 Documentação/LDDM_FZS_022024_Sias_V6.5.docx
+++ b/.1 Documentação/LDDM_FZS_022024_Sias_V6.5.docx
@@ -1,6 +1,6 @@
 
 <file path=word/document.xml><?xml version="1.0" encoding="utf-8"?>
-<w:document xmlns:wpc="http://schemas.microsoft.com/office/word/2010/wordprocessingCanvas" xmlns:cx="http://schemas.microsoft.com/office/drawing/2014/chartex" xmlns:cx1="http://schemas.microsoft.com/office/drawing/2015/9/8/chartex" xmlns:cx2="http://schemas.microsoft.com/office/drawing/2015/10/21/chartex" xmlns:cx3="http://schemas.microsoft.com/office/drawing/2016/5/9/chartex" xmlns:cx4="http://schemas.microsoft.com/office/drawing/2016/5/10/chartex" xmlns:cx5="http://schemas.microsoft.com/office/drawing/2016/5/11/chartex" xmlns:cx6="http://schemas.microsoft.com/office/drawing/2016/5/12/chartex" xmlns:cx7="http://schemas.microsoft.com/office/drawing/2016/5/13/chartex" xmlns:cx8="http://schemas.microsoft.com/office/drawing/2016/5/14/chartex" xmlns:mc="http://schemas.openxmlformats.org/markup-compatibility/2006" xmlns:aink="http://schemas.microsoft.com/office/drawing/2016/ink" xmlns:am3d="http://schemas.microsoft.com/office/drawing/2017/model3d" xmlns:o="urn:schemas-microsoft-com:office:office" xmlns:r="http://schemas.openxmlformats.org/officeDocument/2006/relationships" xmlns:m="http://schemas.openxmlformats.org/officeDocument/2006/math" xmlns:v="urn:schemas-microsoft-com:vml" xmlns:wp14="http://schemas.microsoft.com/office/word/2010/wordprocessingDrawing" xmlns:wp="http://schemas.openxmlformats.org/drawingml/2006/wordprocessingDrawing" xmlns:w10="urn:schemas-microsoft-com:office:word" xmlns:w="http://schemas.openxmlformats.org/wordprocessingml/2006/main" xmlns:w14="http://schemas.microsoft.com/office/word/2010/wordml" xmlns:w15="http://schemas.microsoft.com/office/word/2012/wordml" xmlns:w16cex="http://schemas.microsoft.com/office/word/2018/wordml/cex" xmlns:w16cid="http://schemas.microsoft.com/office/word/2016/wordml/cid" xmlns:w16="http://schemas.microsoft.com/office/word/2018/wordml" xmlns:w16sdtdh="http://schemas.microsoft.com/office/word/2020/wordml/sdtdatahash" xmlns:w16se="http://schemas.microsoft.com/office/word/2015/wordml/symex" xmlns:wpg="http://schemas.microsoft.com/office/word/2010/wordprocessingGroup" xmlns:wpi="http://schemas.microsoft.com/office/word/2010/wordprocessingInk" xmlns:wne="http://schemas.microsoft.com/office/word/2006/wordml" xmlns:wps="http://schemas.microsoft.com/office/word/2010/wordprocessingShape" mc:Ignorable="w14 w15 w16se w16cid w16 w16cex w16sdtdh wp14">
+<w:document xmlns:wpc="http://schemas.microsoft.com/office/word/2010/wordprocessingCanvas" xmlns:mc="http://schemas.openxmlformats.org/markup-compatibility/2006" xmlns:o="urn:schemas-microsoft-com:office:office" xmlns:r="http://schemas.openxmlformats.org/officeDocument/2006/relationships" xmlns:m="http://schemas.openxmlformats.org/officeDocument/2006/math" xmlns:v="urn:schemas-microsoft-com:vml" xmlns:wp14="http://schemas.microsoft.com/office/word/2010/wordprocessingDrawing" xmlns:wp="http://schemas.openxmlformats.org/drawingml/2006/wordprocessingDrawing" xmlns:w10="urn:schemas-microsoft-com:office:word" xmlns:w="http://schemas.openxmlformats.org/wordprocessingml/2006/main" xmlns:w14="http://schemas.microsoft.com/office/word/2010/wordml" xmlns:w15="http://schemas.microsoft.com/office/word/2012/wordml" xmlns:wpg="http://schemas.microsoft.com/office/word/2010/wordprocessingGroup" xmlns:wpi="http://schemas.microsoft.com/office/word/2010/wordprocessingInk" xmlns:wne="http://schemas.microsoft.com/office/word/2006/wordml" xmlns:wps="http://schemas.microsoft.com/office/word/2010/wordprocessingShape" mc:Ignorable="w14 w15 wp14">
   <w:body>
     <w:p>
       <w:pPr>
@@ -7504,6 +7504,7 @@
       <w:r>
         <w:rPr>
           <w:noProof/>
+          <w:lang w:eastAsia="pt-BR"/>
         </w:rPr>
         <w:drawing>
           <wp:inline distT="0" distB="0" distL="0" distR="0" wp14:anchorId="413D6281" wp14:editId="6AF8CAF3">
@@ -10161,15 +10162,15 @@
         <w:pStyle w:val="Ttulo1"/>
         <w:ind w:left="284" w:hanging="284"/>
       </w:pPr>
-      <w:bookmarkStart w:id="75" w:name="_Hlk177593711"/>
-      <w:bookmarkStart w:id="76" w:name="_Toc178521145"/>
+      <w:bookmarkStart w:id="75" w:name="_Toc178521145"/>
+      <w:bookmarkStart w:id="76" w:name="_Hlk177593711"/>
       <w:r>
         <w:lastRenderedPageBreak/>
         <w:t>CRONOGRAMA</w:t>
       </w:r>
-      <w:bookmarkEnd w:id="76"/>
-    </w:p>
-    <w:bookmarkEnd w:id="75"/>
+      <w:bookmarkEnd w:id="75"/>
+    </w:p>
+    <w:bookmarkEnd w:id="76"/>
     <w:p>
       <w:r>
         <w:t xml:space="preserve">Para gerenciar um projeto tão extenso e repleto de etapas cruciais, é essencial estabelecer um cronograma bem definido para evitar contratempos que possam comprometer a entrega das fases. Nesse sentido, optamos por utilizar o Trello como a ferramenta principal para organizar e acompanhar o desenvolvimento do projeto, aproveitando suas funcionalidades para gerenciar a complexidade envolvida. Para otimizar a colaboração, atribuímos cores distintas para cada membro da equipe, o que facilita a identificação de responsabilidades. Além disso, adotamos a metodologia de Sprints, segmentando o projeto em etapas menores para uma visão mais clara e focada do que precisa ser realizado em cada fase. As tarefas foram organizadas em </w:t>
@@ -10299,6 +10300,7 @@
       <w:r>
         <w:rPr>
           <w:noProof/>
+          <w:lang w:eastAsia="pt-BR"/>
           <w14:ligatures w14:val="standardContextual"/>
         </w:rPr>
         <w:drawing>
@@ -10526,6 +10528,7 @@
       <w:r>
         <w:rPr>
           <w:noProof/>
+          <w:lang w:eastAsia="pt-BR"/>
           <w14:ligatures w14:val="standardContextual"/>
         </w:rPr>
         <w:drawing>
@@ -10781,6 +10784,7 @@
       <w:r>
         <w:rPr>
           <w:noProof/>
+          <w:lang w:eastAsia="pt-BR"/>
           <w14:ligatures w14:val="standardContextual"/>
         </w:rPr>
         <w:drawing>
@@ -10997,6 +11001,7 @@
       <w:r>
         <w:rPr>
           <w:noProof/>
+          <w:lang w:eastAsia="pt-BR"/>
           <w14:ligatures w14:val="standardContextual"/>
         </w:rPr>
         <w:drawing>
@@ -11214,6 +11219,7 @@
       <w:r>
         <w:rPr>
           <w:noProof/>
+          <w:lang w:eastAsia="pt-BR"/>
         </w:rPr>
         <w:drawing>
           <wp:inline distT="0" distB="0" distL="0" distR="0" wp14:anchorId="598C1705" wp14:editId="7EE828F5">
@@ -11479,6 +11485,7 @@
       <w:r>
         <w:rPr>
           <w:noProof/>
+          <w:lang w:eastAsia="pt-BR"/>
         </w:rPr>
         <w:drawing>
           <wp:inline distT="0" distB="0" distL="0" distR="0" wp14:anchorId="74E819DF" wp14:editId="28B1FEA3">
@@ -11650,6 +11657,7 @@
       <w:r>
         <w:rPr>
           <w:noProof/>
+          <w:lang w:eastAsia="pt-BR"/>
           <w14:ligatures w14:val="standardContextual"/>
         </w:rPr>
         <w:drawing>
@@ -11925,6 +11933,7 @@
       <w:r>
         <w:rPr>
           <w:noProof/>
+          <w:lang w:eastAsia="pt-BR"/>
           <w14:ligatures w14:val="standardContextual"/>
         </w:rPr>
         <w:drawing>
@@ -12211,6 +12220,7 @@
       <w:r>
         <w:rPr>
           <w:noProof/>
+          <w:lang w:eastAsia="pt-BR"/>
           <w14:ligatures w14:val="standardContextual"/>
         </w:rPr>
         <w:drawing>
@@ -12486,6 +12496,7 @@
       <w:r>
         <w:rPr>
           <w:noProof/>
+          <w:lang w:eastAsia="pt-BR"/>
           <w14:ligatures w14:val="standardContextual"/>
         </w:rPr>
         <w:drawing>
@@ -12761,6 +12772,7 @@
       <w:r>
         <w:rPr>
           <w:noProof/>
+          <w:lang w:eastAsia="pt-BR"/>
           <w14:ligatures w14:val="standardContextual"/>
         </w:rPr>
         <w:drawing>
@@ -13016,6 +13028,7 @@
       <w:r>
         <w:rPr>
           <w:noProof/>
+          <w:lang w:eastAsia="pt-BR"/>
           <w14:ligatures w14:val="standardContextual"/>
         </w:rPr>
         <w:drawing>
@@ -13202,6 +13215,7 @@
           <w:noProof/>
           <w:sz w:val="20"/>
           <w:szCs w:val="20"/>
+          <w:lang w:eastAsia="pt-BR"/>
           <w14:ligatures w14:val="standardContextual"/>
         </w:rPr>
         <w:drawing>
@@ -22236,6 +22250,7 @@
         </w:rPr>
         <w:t xml:space="preserve"> </w:t>
       </w:r>
+      <w:proofErr w:type="spellStart"/>
       <w:r>
         <w:rPr>
           <w:rFonts w:ascii="Consolas" w:eastAsia="Times New Roman" w:hAnsi="Consolas" w:cs="Times New Roman"/>
@@ -22246,6 +22261,7 @@
         </w:rPr>
         <w:t>now</w:t>
       </w:r>
+      <w:proofErr w:type="spellEnd"/>
       <w:r>
         <w:rPr>
           <w:rFonts w:ascii="Consolas" w:eastAsia="Times New Roman" w:hAnsi="Consolas" w:cs="Times New Roman"/>
@@ -22920,6 +22936,7 @@
         </w:rPr>
         <w:t xml:space="preserve"> </w:t>
       </w:r>
+      <w:proofErr w:type="spellStart"/>
       <w:r>
         <w:rPr>
           <w:rFonts w:ascii="Consolas" w:eastAsia="Times New Roman" w:hAnsi="Consolas" w:cs="Times New Roman"/>
@@ -22930,6 +22947,7 @@
         </w:rPr>
         <w:t>now</w:t>
       </w:r>
+      <w:proofErr w:type="spellEnd"/>
       <w:r>
         <w:rPr>
           <w:rFonts w:ascii="Consolas" w:eastAsia="Times New Roman" w:hAnsi="Consolas" w:cs="Times New Roman"/>
@@ -23885,6 +23903,7 @@
         </w:rPr>
         <w:t xml:space="preserve"> </w:t>
       </w:r>
+      <w:proofErr w:type="spellStart"/>
       <w:r>
         <w:rPr>
           <w:rFonts w:ascii="Consolas" w:eastAsia="Times New Roman" w:hAnsi="Consolas" w:cs="Times New Roman"/>
@@ -23895,6 +23914,7 @@
         </w:rPr>
         <w:t>now</w:t>
       </w:r>
+      <w:proofErr w:type="spellEnd"/>
       <w:r>
         <w:rPr>
           <w:rFonts w:ascii="Consolas" w:eastAsia="Times New Roman" w:hAnsi="Consolas" w:cs="Times New Roman"/>
@@ -25072,6 +25092,7 @@
         </w:rPr>
         <w:t xml:space="preserve"> </w:t>
       </w:r>
+      <w:proofErr w:type="spellStart"/>
       <w:r>
         <w:rPr>
           <w:rFonts w:ascii="Consolas" w:eastAsia="Times New Roman" w:hAnsi="Consolas" w:cs="Times New Roman"/>
@@ -25082,6 +25103,7 @@
         </w:rPr>
         <w:t>now</w:t>
       </w:r>
+      <w:proofErr w:type="spellEnd"/>
       <w:r>
         <w:rPr>
           <w:rFonts w:ascii="Consolas" w:eastAsia="Times New Roman" w:hAnsi="Consolas" w:cs="Times New Roman"/>
@@ -27724,6 +27746,7 @@
         </w:rPr>
         <w:t xml:space="preserve"> </w:t>
       </w:r>
+      <w:proofErr w:type="spellStart"/>
       <w:r>
         <w:rPr>
           <w:rFonts w:ascii="Consolas" w:eastAsia="Times New Roman" w:hAnsi="Consolas" w:cs="Times New Roman"/>
@@ -27734,6 +27757,7 @@
         </w:rPr>
         <w:t>now</w:t>
       </w:r>
+      <w:proofErr w:type="spellEnd"/>
       <w:r>
         <w:rPr>
           <w:rFonts w:ascii="Consolas" w:eastAsia="Times New Roman" w:hAnsi="Consolas" w:cs="Times New Roman"/>
@@ -31223,10 +31247,7 @@
       <w:bookmarkStart w:id="115" w:name="_Toc169427200"/>
       <w:bookmarkStart w:id="116" w:name="_Toc178521155"/>
       <w:r>
-        <w:t>Visão Geral</w:t>
-      </w:r>
-      <w:r>
-        <w:t>:</w:t>
+        <w:t>Visão Geral:</w:t>
       </w:r>
       <w:bookmarkEnd w:id="115"/>
       <w:bookmarkEnd w:id="116"/>
@@ -31333,10 +31354,7 @@
       </w:r>
       <w:proofErr w:type="spellEnd"/>
       <w:r>
-        <w:t xml:space="preserve"> e calendários, para facilitar o agendamento e interação com os candidato</w:t>
-      </w:r>
-      <w:r>
-        <w:t>s</w:t>
+        <w:t xml:space="preserve"> e calendários, para facilitar o agendamento e interação com os candidatos</w:t>
       </w:r>
     </w:p>
     <w:p>
@@ -31493,6 +31511,7 @@
       <w:r>
         <w:rPr>
           <w:noProof/>
+          <w:lang w:eastAsia="pt-BR"/>
           <w14:ligatures w14:val="standardContextual"/>
         </w:rPr>
         <w:drawing>
@@ -31587,17 +31606,17 @@
         <w:ind w:left="284" w:hanging="284"/>
       </w:pPr>
       <w:bookmarkStart w:id="120" w:name="_Toc169427205"/>
-      <w:bookmarkStart w:id="121" w:name="_Hlk168185807"/>
-      <w:bookmarkStart w:id="122" w:name="_Toc178521157"/>
+      <w:bookmarkStart w:id="121" w:name="_Toc178521157"/>
+      <w:bookmarkStart w:id="122" w:name="_Hlk168185807"/>
       <w:r>
         <w:t>APÊNDICE F - MANUAL DO USUÁRIO</w:t>
       </w:r>
       <w:bookmarkEnd w:id="120"/>
+      <w:bookmarkEnd w:id="121"/>
+      <w:r>
+        <w:t xml:space="preserve"> </w:t>
+      </w:r>
       <w:bookmarkEnd w:id="122"/>
-      <w:r>
-        <w:t xml:space="preserve"> </w:t>
-      </w:r>
-      <w:bookmarkEnd w:id="121"/>
     </w:p>
     <w:p>
       <w:r>
@@ -31618,13 +31637,7 @@
       <w:bookmarkStart w:id="124" w:name="_Toc178521158"/>
       <w:r>
         <w:lastRenderedPageBreak/>
-        <w:t>F.</w:t>
-      </w:r>
-      <w:r>
-        <w:t>1</w:t>
-      </w:r>
-      <w:r>
-        <w:t xml:space="preserve"> Login</w:t>
+        <w:t>F.1 Login</w:t>
       </w:r>
       <w:bookmarkEnd w:id="123"/>
       <w:bookmarkEnd w:id="124"/>
@@ -31633,9 +31646,14 @@
       <w:r>
         <w:t xml:space="preserve">Na tela de login se encontra os campos para que o </w:t>
       </w:r>
+      <w:proofErr w:type="spellStart"/>
       <w:proofErr w:type="gramStart"/>
       <w:r>
-        <w:t>usuario  forneça</w:t>
+        <w:t>usuario</w:t>
+      </w:r>
+      <w:proofErr w:type="spellEnd"/>
+      <w:r>
+        <w:t xml:space="preserve">  forneça</w:t>
       </w:r>
       <w:proofErr w:type="gramEnd"/>
       <w:r>
@@ -31652,15 +31670,7 @@
     </w:p>
     <w:p>
       <w:r>
-        <w:t xml:space="preserve"> Em situações cujo o usario não possua conta, é apresentado um botão de navegacao que levará ele para </w:t>
-      </w:r>
-      <w:proofErr w:type="gramStart"/>
-      <w:r>
-        <w:t>um próxima</w:t>
-      </w:r>
-      <w:proofErr w:type="gramEnd"/>
-      <w:r>
-        <w:t xml:space="preserve"> tela.</w:t>
+        <w:t xml:space="preserve"> Em situações cujo o usario não possua conta, é apresentado um botão de navegacao que levará ele para um próxima tela.</w:t>
       </w:r>
     </w:p>
     <w:p>
@@ -31744,6 +31754,7 @@
       <w:r>
         <w:rPr>
           <w:noProof/>
+          <w:lang w:eastAsia="pt-BR"/>
           <w14:ligatures w14:val="standardContextual"/>
         </w:rPr>
         <w:drawing>
@@ -31833,13 +31844,7 @@
       <w:bookmarkStart w:id="127" w:name="_Toc178521159"/>
       <w:r>
         <w:lastRenderedPageBreak/>
-        <w:t>F.</w:t>
-      </w:r>
-      <w:r>
-        <w:t>2</w:t>
-      </w:r>
-      <w:r>
-        <w:t xml:space="preserve"> Cadastro</w:t>
+        <w:t>F.2 Cadastro</w:t>
       </w:r>
       <w:bookmarkEnd w:id="126"/>
       <w:bookmarkEnd w:id="127"/>
@@ -31854,15 +31859,7 @@
       </w:r>
       <w:proofErr w:type="spellEnd"/>
       <w:r>
-        <w:t xml:space="preserve"> afim de evitar que o usario possa ter algum problema futuro, além que também </w:t>
-      </w:r>
-      <w:proofErr w:type="gramStart"/>
-      <w:r>
-        <w:t>esta</w:t>
-      </w:r>
-      <w:proofErr w:type="gramEnd"/>
-      <w:r>
-        <w:t xml:space="preserve"> presente os termos e condições para o uso do aplicativo </w:t>
+        <w:t xml:space="preserve"> afim de evitar que o usario possa ter algum problema futuro, além que também esta presente os termos e condições para o uso do aplicativo </w:t>
       </w:r>
     </w:p>
     <w:p>
@@ -31945,6 +31942,7 @@
       <w:r>
         <w:rPr>
           <w:noProof/>
+          <w:lang w:eastAsia="pt-BR"/>
           <w14:ligatures w14:val="standardContextual"/>
         </w:rPr>
         <w:drawing>
@@ -32045,13 +32043,7 @@
         <w:rPr>
           <w:lang w:val="en-US"/>
         </w:rPr>
-        <w:t xml:space="preserve"> </w:t>
-      </w:r>
-      <w:r>
-        <w:rPr>
-          <w:lang w:val="en-US"/>
-        </w:rPr>
-        <w:t>Home</w:t>
+        <w:t xml:space="preserve"> Home</w:t>
       </w:r>
       <w:bookmarkEnd w:id="129"/>
       <w:r>
@@ -32086,13 +32078,7 @@
         <w:rPr>
           <w:lang w:val="en-US"/>
         </w:rPr>
-        <w:t xml:space="preserve"> </w:t>
-      </w:r>
-      <w:r>
-        <w:rPr>
-          <w:lang w:val="en-US"/>
-        </w:rPr>
-        <w:t>Agenda</w:t>
+        <w:t xml:space="preserve"> Agenda</w:t>
       </w:r>
       <w:bookmarkEnd w:id="130"/>
       <w:r>
@@ -32127,13 +32113,7 @@
         <w:rPr>
           <w:lang w:val="en-US"/>
         </w:rPr>
-        <w:t xml:space="preserve"> </w:t>
-      </w:r>
-      <w:r>
-        <w:rPr>
-          <w:lang w:val="en-US"/>
-        </w:rPr>
-        <w:t>C</w:t>
+        <w:t xml:space="preserve"> C</w:t>
       </w:r>
       <w:r>
         <w:rPr>
@@ -32265,6 +32245,7 @@
       <w:r>
         <w:rPr>
           <w:noProof/>
+          <w:lang w:eastAsia="pt-BR"/>
           <w14:ligatures w14:val="standardContextual"/>
         </w:rPr>
         <w:drawing>
@@ -32339,7 +32320,6 @@
         <w:t>: Autores (2024).</w:t>
       </w:r>
     </w:p>
-    <w:p/>
     <w:p>
       <w:pPr>
         <w:pStyle w:val="Ttulo2"/>
@@ -32347,16 +32327,8 @@
       </w:pPr>
       <w:bookmarkStart w:id="133" w:name="_Toc178521163"/>
       <w:r>
-        <w:t>F.</w:t>
-      </w:r>
-      <w:r>
-        <w:t>6</w:t>
-      </w:r>
-      <w:r>
-        <w:t xml:space="preserve"> </w:t>
-      </w:r>
-      <w:r>
-        <w:t>Chat</w:t>
+        <w:lastRenderedPageBreak/>
+        <w:t>F.6 Chat</w:t>
       </w:r>
       <w:bookmarkEnd w:id="133"/>
     </w:p>
@@ -32367,25 +32339,169 @@
       </w:pPr>
       <w:bookmarkStart w:id="134" w:name="_Toc178521164"/>
       <w:r>
-        <w:t>F.</w:t>
-      </w:r>
-      <w:r>
-        <w:t>7</w:t>
-      </w:r>
+        <w:t>F.7 Configuração</w:t>
+      </w:r>
+      <w:bookmarkEnd w:id="134"/>
       <w:r>
         <w:t xml:space="preserve"> </w:t>
       </w:r>
-      <w:r>
-        <w:t>Configuração</w:t>
-      </w:r>
-      <w:bookmarkEnd w:id="134"/>
-      <w:r>
-        <w:t xml:space="preserve"> </w:t>
-      </w:r>
-    </w:p>
-    <w:p/>
+    </w:p>
+    <w:p>
+      <w:pPr>
+        <w:pStyle w:val="Legenda"/>
+        <w:keepNext/>
+        <w:jc w:val="center"/>
+      </w:pPr>
+      <w:r>
+        <w:rPr>
+          <w:color w:val="auto"/>
+          <w:sz w:val="22"/>
+          <w:szCs w:val="22"/>
+        </w:rPr>
+        <w:t xml:space="preserve">Figura </w:t>
+      </w:r>
+      <w:r>
+        <w:rPr>
+          <w:color w:val="auto"/>
+          <w:sz w:val="22"/>
+          <w:szCs w:val="22"/>
+        </w:rPr>
+        <w:fldChar w:fldCharType="begin"/>
+      </w:r>
+      <w:r>
+        <w:rPr>
+          <w:color w:val="auto"/>
+          <w:sz w:val="22"/>
+          <w:szCs w:val="22"/>
+        </w:rPr>
+        <w:instrText xml:space="preserve"> SEQ Figura \* ARABIC </w:instrText>
+      </w:r>
+      <w:r>
+        <w:rPr>
+          <w:color w:val="auto"/>
+          <w:sz w:val="22"/>
+          <w:szCs w:val="22"/>
+        </w:rPr>
+        <w:fldChar w:fldCharType="separate"/>
+      </w:r>
+      <w:r>
+        <w:rPr>
+          <w:noProof/>
+          <w:color w:val="auto"/>
+          <w:sz w:val="22"/>
+          <w:szCs w:val="22"/>
+        </w:rPr>
+        <w:t>28</w:t>
+      </w:r>
+      <w:r>
+        <w:rPr>
+          <w:color w:val="auto"/>
+          <w:sz w:val="22"/>
+          <w:szCs w:val="22"/>
+        </w:rPr>
+        <w:fldChar w:fldCharType="end"/>
+      </w:r>
+      <w:bookmarkStart w:id="135" w:name="_GoBack"/>
+      <w:bookmarkEnd w:id="135"/>
+      <w:r>
+        <w:rPr>
+          <w:color w:val="auto"/>
+          <w:sz w:val="22"/>
+          <w:szCs w:val="22"/>
+        </w:rPr>
+        <w:t xml:space="preserve">- Tela de </w:t>
+      </w:r>
+      <w:r>
+        <w:rPr>
+          <w:color w:val="auto"/>
+          <w:sz w:val="22"/>
+          <w:szCs w:val="22"/>
+        </w:rPr>
+        <w:t>Configurações</w:t>
+      </w:r>
+    </w:p>
+    <w:p>
+      <w:pPr>
+        <w:jc w:val="center"/>
+      </w:pPr>
+      <w:r>
+        <w:rPr>
+          <w:noProof/>
+          <w:lang w:eastAsia="pt-BR"/>
+        </w:rPr>
+        <w:drawing>
+          <wp:inline distT="0" distB="0" distL="0" distR="0" wp14:anchorId="49A1D3B2" wp14:editId="76E56F31">
+            <wp:extent cx="3886852" cy="7506587"/>
+            <wp:effectExtent l="0" t="0" r="0" b="0"/>
+            <wp:docPr id="19" name="Imagem 19"/>
+            <wp:cNvGraphicFramePr>
+              <a:graphicFrameLocks xmlns:a="http://schemas.openxmlformats.org/drawingml/2006/main" noChangeAspect="1"/>
+            </wp:cNvGraphicFramePr>
+            <a:graphic xmlns:a="http://schemas.openxmlformats.org/drawingml/2006/main">
+              <a:graphicData uri="http://schemas.openxmlformats.org/drawingml/2006/picture">
+                <pic:pic xmlns:pic="http://schemas.openxmlformats.org/drawingml/2006/picture">
+                  <pic:nvPicPr>
+                    <pic:cNvPr id="0" name="Picture 3"/>
+                    <pic:cNvPicPr>
+                      <a:picLocks noChangeAspect="1" noChangeArrowheads="1"/>
+                    </pic:cNvPicPr>
+                  </pic:nvPicPr>
+                  <pic:blipFill>
+                    <a:blip r:embed="rId38">
+                      <a:extLst>
+                        <a:ext uri="{28A0092B-C50C-407E-A947-70E740481C1C}">
+                          <a14:useLocalDpi xmlns:a14="http://schemas.microsoft.com/office/drawing/2010/main" val="0"/>
+                        </a:ext>
+                      </a:extLst>
+                    </a:blip>
+                    <a:srcRect/>
+                    <a:stretch>
+                      <a:fillRect/>
+                    </a:stretch>
+                  </pic:blipFill>
+                  <pic:spPr bwMode="auto">
+                    <a:xfrm>
+                      <a:off x="0" y="0"/>
+                      <a:ext cx="3922447" cy="7575331"/>
+                    </a:xfrm>
+                    <a:prstGeom prst="rect">
+                      <a:avLst/>
+                    </a:prstGeom>
+                    <a:noFill/>
+                  </pic:spPr>
+                </pic:pic>
+              </a:graphicData>
+            </a:graphic>
+          </wp:inline>
+        </w:drawing>
+      </w:r>
+    </w:p>
+    <w:p>
+      <w:pPr>
+        <w:ind w:firstLine="0"/>
+        <w:jc w:val="center"/>
+      </w:pPr>
+      <w:r>
+        <w:rPr>
+          <w:b/>
+          <w:bCs/>
+          <w:color w:val="000000" w:themeColor="text1"/>
+          <w:sz w:val="20"/>
+          <w:szCs w:val="20"/>
+        </w:rPr>
+        <w:t>Fonte</w:t>
+      </w:r>
+      <w:r>
+        <w:rPr>
+          <w:color w:val="000000" w:themeColor="text1"/>
+          <w:sz w:val="20"/>
+          <w:szCs w:val="20"/>
+        </w:rPr>
+        <w:t>: Autores (2024).</w:t>
+      </w:r>
+    </w:p>
     <w:sectPr>
-      <w:headerReference w:type="default" r:id="rId38"/>
+      <w:headerReference w:type="default" r:id="rId39"/>
       <w:pgSz w:w="11906" w:h="16838"/>
       <w:pgMar w:top="1701" w:right="1134" w:bottom="1134" w:left="1701" w:header="708" w:footer="708" w:gutter="0"/>
       <w:pgNumType w:start="1"/>
@@ -32397,7 +32513,7 @@
 </file>
 
 <file path=word/endnotes.xml><?xml version="1.0" encoding="utf-8"?>
-<w:endnotes xmlns:wpc="http://schemas.microsoft.com/office/word/2010/wordprocessingCanvas" xmlns:cx="http://schemas.microsoft.com/office/drawing/2014/chartex" xmlns:cx1="http://schemas.microsoft.com/office/drawing/2015/9/8/chartex" xmlns:cx2="http://schemas.microsoft.com/office/drawing/2015/10/21/chartex" xmlns:cx3="http://schemas.microsoft.com/office/drawing/2016/5/9/chartex" xmlns:cx4="http://schemas.microsoft.com/office/drawing/2016/5/10/chartex" xmlns:cx5="http://schemas.microsoft.com/office/drawing/2016/5/11/chartex" xmlns:cx6="http://schemas.microsoft.com/office/drawing/2016/5/12/chartex" xmlns:cx7="http://schemas.microsoft.com/office/drawing/2016/5/13/chartex" xmlns:cx8="http://schemas.microsoft.com/office/drawing/2016/5/14/chartex" xmlns:mc="http://schemas.openxmlformats.org/markup-compatibility/2006" xmlns:aink="http://schemas.microsoft.com/office/drawing/2016/ink" xmlns:am3d="http://schemas.microsoft.com/office/drawing/2017/model3d" xmlns:o="urn:schemas-microsoft-com:office:office" xmlns:r="http://schemas.openxmlformats.org/officeDocument/2006/relationships" xmlns:m="http://schemas.openxmlformats.org/officeDocument/2006/math" xmlns:v="urn:schemas-microsoft-com:vml" xmlns:wp14="http://schemas.microsoft.com/office/word/2010/wordprocessingDrawing" xmlns:wp="http://schemas.openxmlformats.org/drawingml/2006/wordprocessingDrawing" xmlns:w10="urn:schemas-microsoft-com:office:word" xmlns:w="http://schemas.openxmlformats.org/wordprocessingml/2006/main" xmlns:w14="http://schemas.microsoft.com/office/word/2010/wordml" xmlns:w15="http://schemas.microsoft.com/office/word/2012/wordml" xmlns:w16cex="http://schemas.microsoft.com/office/word/2018/wordml/cex" xmlns:w16cid="http://schemas.microsoft.com/office/word/2016/wordml/cid" xmlns:w16="http://schemas.microsoft.com/office/word/2018/wordml" xmlns:w16sdtdh="http://schemas.microsoft.com/office/word/2020/wordml/sdtdatahash" xmlns:w16se="http://schemas.microsoft.com/office/word/2015/wordml/symex" xmlns:wpg="http://schemas.microsoft.com/office/word/2010/wordprocessingGroup" xmlns:wpi="http://schemas.microsoft.com/office/word/2010/wordprocessingInk" xmlns:wne="http://schemas.microsoft.com/office/word/2006/wordml" xmlns:wps="http://schemas.microsoft.com/office/word/2010/wordprocessingShape" mc:Ignorable="w14 w15 w16se w16cid w16 w16cex w16sdtdh wp14">
+<w:endnotes xmlns:wpc="http://schemas.microsoft.com/office/word/2010/wordprocessingCanvas" xmlns:mc="http://schemas.openxmlformats.org/markup-compatibility/2006" xmlns:o="urn:schemas-microsoft-com:office:office" xmlns:r="http://schemas.openxmlformats.org/officeDocument/2006/relationships" xmlns:m="http://schemas.openxmlformats.org/officeDocument/2006/math" xmlns:v="urn:schemas-microsoft-com:vml" xmlns:wp14="http://schemas.microsoft.com/office/word/2010/wordprocessingDrawing" xmlns:wp="http://schemas.openxmlformats.org/drawingml/2006/wordprocessingDrawing" xmlns:w10="urn:schemas-microsoft-com:office:word" xmlns:w="http://schemas.openxmlformats.org/wordprocessingml/2006/main" xmlns:w14="http://schemas.microsoft.com/office/word/2010/wordml" xmlns:w15="http://schemas.microsoft.com/office/word/2012/wordml" xmlns:wpg="http://schemas.microsoft.com/office/word/2010/wordprocessingGroup" xmlns:wpi="http://schemas.microsoft.com/office/word/2010/wordprocessingInk" xmlns:wne="http://schemas.microsoft.com/office/word/2006/wordml" xmlns:wps="http://schemas.microsoft.com/office/word/2010/wordprocessingShape" mc:Ignorable="w14 w15 wp14">
   <w:endnote w:type="separator" w:id="-1">
     <w:p>
       <w:pPr>
@@ -32429,7 +32545,7 @@
 </file>
 
 <file path=word/footnotes.xml><?xml version="1.0" encoding="utf-8"?>
-<w:footnotes xmlns:wpc="http://schemas.microsoft.com/office/word/2010/wordprocessingCanvas" xmlns:cx="http://schemas.microsoft.com/office/drawing/2014/chartex" xmlns:cx1="http://schemas.microsoft.com/office/drawing/2015/9/8/chartex" xmlns:cx2="http://schemas.microsoft.com/office/drawing/2015/10/21/chartex" xmlns:cx3="http://schemas.microsoft.com/office/drawing/2016/5/9/chartex" xmlns:cx4="http://schemas.microsoft.com/office/drawing/2016/5/10/chartex" xmlns:cx5="http://schemas.microsoft.com/office/drawing/2016/5/11/chartex" xmlns:cx6="http://schemas.microsoft.com/office/drawing/2016/5/12/chartex" xmlns:cx7="http://schemas.microsoft.com/office/drawing/2016/5/13/chartex" xmlns:cx8="http://schemas.microsoft.com/office/drawing/2016/5/14/chartex" xmlns:mc="http://schemas.openxmlformats.org/markup-compatibility/2006" xmlns:aink="http://schemas.microsoft.com/office/drawing/2016/ink" xmlns:am3d="http://schemas.microsoft.com/office/drawing/2017/model3d" xmlns:o="urn:schemas-microsoft-com:office:office" xmlns:r="http://schemas.openxmlformats.org/officeDocument/2006/relationships" xmlns:m="http://schemas.openxmlformats.org/officeDocument/2006/math" xmlns:v="urn:schemas-microsoft-com:vml" xmlns:wp14="http://schemas.microsoft.com/office/word/2010/wordprocessingDrawing" xmlns:wp="http://schemas.openxmlformats.org/drawingml/2006/wordprocessingDrawing" xmlns:w10="urn:schemas-microsoft-com:office:word" xmlns:w="http://schemas.openxmlformats.org/wordprocessingml/2006/main" xmlns:w14="http://schemas.microsoft.com/office/word/2010/wordml" xmlns:w15="http://schemas.microsoft.com/office/word/2012/wordml" xmlns:w16cex="http://schemas.microsoft.com/office/word/2018/wordml/cex" xmlns:w16cid="http://schemas.microsoft.com/office/word/2016/wordml/cid" xmlns:w16="http://schemas.microsoft.com/office/word/2018/wordml" xmlns:w16sdtdh="http://schemas.microsoft.com/office/word/2020/wordml/sdtdatahash" xmlns:w16se="http://schemas.microsoft.com/office/word/2015/wordml/symex" xmlns:wpg="http://schemas.microsoft.com/office/word/2010/wordprocessingGroup" xmlns:wpi="http://schemas.microsoft.com/office/word/2010/wordprocessingInk" xmlns:wne="http://schemas.microsoft.com/office/word/2006/wordml" xmlns:wps="http://schemas.microsoft.com/office/word/2010/wordprocessingShape" mc:Ignorable="w14 w15 w16se w16cid w16 w16cex w16sdtdh wp14">
+<w:footnotes xmlns:wpc="http://schemas.microsoft.com/office/word/2010/wordprocessingCanvas" xmlns:mc="http://schemas.openxmlformats.org/markup-compatibility/2006" xmlns:o="urn:schemas-microsoft-com:office:office" xmlns:r="http://schemas.openxmlformats.org/officeDocument/2006/relationships" xmlns:m="http://schemas.openxmlformats.org/officeDocument/2006/math" xmlns:v="urn:schemas-microsoft-com:vml" xmlns:wp14="http://schemas.microsoft.com/office/word/2010/wordprocessingDrawing" xmlns:wp="http://schemas.openxmlformats.org/drawingml/2006/wordprocessingDrawing" xmlns:w10="urn:schemas-microsoft-com:office:word" xmlns:w="http://schemas.openxmlformats.org/wordprocessingml/2006/main" xmlns:w14="http://schemas.microsoft.com/office/word/2010/wordml" xmlns:w15="http://schemas.microsoft.com/office/word/2012/wordml" xmlns:wpg="http://schemas.microsoft.com/office/word/2010/wordprocessingGroup" xmlns:wpi="http://schemas.microsoft.com/office/word/2010/wordprocessingInk" xmlns:wne="http://schemas.microsoft.com/office/word/2006/wordml" xmlns:wps="http://schemas.microsoft.com/office/word/2010/wordprocessingShape" mc:Ignorable="w14 w15 wp14">
   <w:footnote w:type="separator" w:id="-1">
     <w:p>
       <w:pPr>
@@ -32461,7 +32577,7 @@
 </file>
 
 <file path=word/header1.xml><?xml version="1.0" encoding="utf-8"?>
-<w:hdr xmlns:wpc="http://schemas.microsoft.com/office/word/2010/wordprocessingCanvas" xmlns:cx="http://schemas.microsoft.com/office/drawing/2014/chartex" xmlns:cx1="http://schemas.microsoft.com/office/drawing/2015/9/8/chartex" xmlns:cx2="http://schemas.microsoft.com/office/drawing/2015/10/21/chartex" xmlns:cx3="http://schemas.microsoft.com/office/drawing/2016/5/9/chartex" xmlns:cx4="http://schemas.microsoft.com/office/drawing/2016/5/10/chartex" xmlns:cx5="http://schemas.microsoft.com/office/drawing/2016/5/11/chartex" xmlns:cx6="http://schemas.microsoft.com/office/drawing/2016/5/12/chartex" xmlns:cx7="http://schemas.microsoft.com/office/drawing/2016/5/13/chartex" xmlns:cx8="http://schemas.microsoft.com/office/drawing/2016/5/14/chartex" xmlns:mc="http://schemas.openxmlformats.org/markup-compatibility/2006" xmlns:aink="http://schemas.microsoft.com/office/drawing/2016/ink" xmlns:am3d="http://schemas.microsoft.com/office/drawing/2017/model3d" xmlns:o="urn:schemas-microsoft-com:office:office" xmlns:r="http://schemas.openxmlformats.org/officeDocument/2006/relationships" xmlns:m="http://schemas.openxmlformats.org/officeDocument/2006/math" xmlns:v="urn:schemas-microsoft-com:vml" xmlns:wp14="http://schemas.microsoft.com/office/word/2010/wordprocessingDrawing" xmlns:wp="http://schemas.openxmlformats.org/drawingml/2006/wordprocessingDrawing" xmlns:w10="urn:schemas-microsoft-com:office:word" xmlns:w="http://schemas.openxmlformats.org/wordprocessingml/2006/main" xmlns:w14="http://schemas.microsoft.com/office/word/2010/wordml" xmlns:w15="http://schemas.microsoft.com/office/word/2012/wordml" xmlns:w16cex="http://schemas.microsoft.com/office/word/2018/wordml/cex" xmlns:w16cid="http://schemas.microsoft.com/office/word/2016/wordml/cid" xmlns:w16="http://schemas.microsoft.com/office/word/2018/wordml" xmlns:w16sdtdh="http://schemas.microsoft.com/office/word/2020/wordml/sdtdatahash" xmlns:w16se="http://schemas.microsoft.com/office/word/2015/wordml/symex" xmlns:wpg="http://schemas.microsoft.com/office/word/2010/wordprocessingGroup" xmlns:wpi="http://schemas.microsoft.com/office/word/2010/wordprocessingInk" xmlns:wne="http://schemas.microsoft.com/office/word/2006/wordml" xmlns:wps="http://schemas.microsoft.com/office/word/2010/wordprocessingShape" mc:Ignorable="w14 w15 w16se w16cid w16 w16cex w16sdtdh wp14">
+<w:hdr xmlns:wpc="http://schemas.microsoft.com/office/word/2010/wordprocessingCanvas" xmlns:mc="http://schemas.openxmlformats.org/markup-compatibility/2006" xmlns:o="urn:schemas-microsoft-com:office:office" xmlns:r="http://schemas.openxmlformats.org/officeDocument/2006/relationships" xmlns:m="http://schemas.openxmlformats.org/officeDocument/2006/math" xmlns:v="urn:schemas-microsoft-com:vml" xmlns:wp14="http://schemas.microsoft.com/office/word/2010/wordprocessingDrawing" xmlns:wp="http://schemas.openxmlformats.org/drawingml/2006/wordprocessingDrawing" xmlns:w10="urn:schemas-microsoft-com:office:word" xmlns:w="http://schemas.openxmlformats.org/wordprocessingml/2006/main" xmlns:w14="http://schemas.microsoft.com/office/word/2010/wordml" xmlns:w15="http://schemas.microsoft.com/office/word/2012/wordml" xmlns:wpg="http://schemas.microsoft.com/office/word/2010/wordprocessingGroup" xmlns:wpi="http://schemas.microsoft.com/office/word/2010/wordprocessingInk" xmlns:wne="http://schemas.microsoft.com/office/word/2006/wordml" xmlns:wps="http://schemas.microsoft.com/office/word/2010/wordprocessingShape" mc:Ignorable="w14 w15 wp14">
   <w:sdt>
     <w:sdtPr>
       <w:id w:val="-919874403"/>
@@ -32487,7 +32603,10 @@
           <w:fldChar w:fldCharType="separate"/>
         </w:r>
         <w:r>
-          <w:t>2</w:t>
+          <w:rPr>
+            <w:noProof/>
+          </w:rPr>
+          <w:t>44</w:t>
         </w:r>
         <w:r>
           <w:fldChar w:fldCharType="end"/>
@@ -32504,8 +32623,8 @@
 </file>
 
 <file path=word/numbering.xml><?xml version="1.0" encoding="utf-8"?>
-<w:numbering xmlns:wpc="http://schemas.microsoft.com/office/word/2010/wordprocessingCanvas" xmlns:cx="http://schemas.microsoft.com/office/drawing/2014/chartex" xmlns:cx1="http://schemas.microsoft.com/office/drawing/2015/9/8/chartex" xmlns:cx2="http://schemas.microsoft.com/office/drawing/2015/10/21/chartex" xmlns:cx3="http://schemas.microsoft.com/office/drawing/2016/5/9/chartex" xmlns:cx4="http://schemas.microsoft.com/office/drawing/2016/5/10/chartex" xmlns:cx5="http://schemas.microsoft.com/office/drawing/2016/5/11/chartex" xmlns:cx6="http://schemas.microsoft.com/office/drawing/2016/5/12/chartex" xmlns:cx7="http://schemas.microsoft.com/office/drawing/2016/5/13/chartex" xmlns:cx8="http://schemas.microsoft.com/office/drawing/2016/5/14/chartex" xmlns:mc="http://schemas.openxmlformats.org/markup-compatibility/2006" xmlns:aink="http://schemas.microsoft.com/office/drawing/2016/ink" xmlns:am3d="http://schemas.microsoft.com/office/drawing/2017/model3d" xmlns:o="urn:schemas-microsoft-com:office:office" xmlns:r="http://schemas.openxmlformats.org/officeDocument/2006/relationships" xmlns:m="http://schemas.openxmlformats.org/officeDocument/2006/math" xmlns:v="urn:schemas-microsoft-com:vml" xmlns:wp14="http://schemas.microsoft.com/office/word/2010/wordprocessingDrawing" xmlns:wp="http://schemas.openxmlformats.org/drawingml/2006/wordprocessingDrawing" xmlns:w10="urn:schemas-microsoft-com:office:word" xmlns:w="http://schemas.openxmlformats.org/wordprocessingml/2006/main" xmlns:w14="http://schemas.microsoft.com/office/word/2010/wordml" xmlns:w15="http://schemas.microsoft.com/office/word/2012/wordml" xmlns:w16cex="http://schemas.microsoft.com/office/word/2018/wordml/cex" xmlns:w16cid="http://schemas.microsoft.com/office/word/2016/wordml/cid" xmlns:w16="http://schemas.microsoft.com/office/word/2018/wordml" xmlns:w16sdtdh="http://schemas.microsoft.com/office/word/2020/wordml/sdtdatahash" xmlns:w16se="http://schemas.microsoft.com/office/word/2015/wordml/symex" xmlns:wpg="http://schemas.microsoft.com/office/word/2010/wordprocessingGroup" xmlns:wpi="http://schemas.microsoft.com/office/word/2010/wordprocessingInk" xmlns:wne="http://schemas.microsoft.com/office/word/2006/wordml" xmlns:wps="http://schemas.microsoft.com/office/word/2010/wordprocessingShape" mc:Ignorable="w14 w15 w16se w16cid w16 w16cex w16sdtdh wp14">
-  <w:abstractNum w:abstractNumId="0" w15:restartNumberingAfterBreak="0">
+<w:numbering xmlns:wpc="http://schemas.microsoft.com/office/word/2010/wordprocessingCanvas" xmlns:mc="http://schemas.openxmlformats.org/markup-compatibility/2006" xmlns:o="urn:schemas-microsoft-com:office:office" xmlns:r="http://schemas.openxmlformats.org/officeDocument/2006/relationships" xmlns:m="http://schemas.openxmlformats.org/officeDocument/2006/math" xmlns:v="urn:schemas-microsoft-com:vml" xmlns:wp14="http://schemas.microsoft.com/office/word/2010/wordprocessingDrawing" xmlns:wp="http://schemas.openxmlformats.org/drawingml/2006/wordprocessingDrawing" xmlns:w10="urn:schemas-microsoft-com:office:word" xmlns:w="http://schemas.openxmlformats.org/wordprocessingml/2006/main" xmlns:w14="http://schemas.microsoft.com/office/word/2010/wordml" xmlns:w15="http://schemas.microsoft.com/office/word/2012/wordml" xmlns:wpg="http://schemas.microsoft.com/office/word/2010/wordprocessingGroup" xmlns:wpi="http://schemas.microsoft.com/office/word/2010/wordprocessingInk" xmlns:wne="http://schemas.microsoft.com/office/word/2006/wordml" xmlns:wps="http://schemas.microsoft.com/office/word/2010/wordprocessingShape" mc:Ignorable="w14 w15 wp14">
+  <w:abstractNum w:abstractNumId="0">
     <w:nsid w:val="0C63567A"/>
     <w:multiLevelType w:val="hybridMultilevel"/>
     <w:tmpl w:val="9E8CDBB2"/>
@@ -32595,7 +32714,7 @@
       </w:pPr>
     </w:lvl>
   </w:abstractNum>
-  <w:abstractNum w:abstractNumId="1" w15:restartNumberingAfterBreak="0">
+  <w:abstractNum w:abstractNumId="1">
     <w:nsid w:val="0EEE01E5"/>
     <w:multiLevelType w:val="multilevel"/>
     <w:tmpl w:val="C0D088B4"/>
@@ -32716,7 +32835,7 @@
       </w:rPr>
     </w:lvl>
   </w:abstractNum>
-  <w:abstractNum w:abstractNumId="2" w15:restartNumberingAfterBreak="0">
+  <w:abstractNum w:abstractNumId="2">
     <w:nsid w:val="172A5833"/>
     <w:multiLevelType w:val="hybridMultilevel"/>
     <w:tmpl w:val="B1D6E052"/>
@@ -32829,7 +32948,7 @@
       </w:rPr>
     </w:lvl>
   </w:abstractNum>
-  <w:abstractNum w:abstractNumId="3" w15:restartNumberingAfterBreak="0">
+  <w:abstractNum w:abstractNumId="3">
     <w:nsid w:val="17D213D4"/>
     <w:multiLevelType w:val="hybridMultilevel"/>
     <w:tmpl w:val="DCC40E9A"/>
@@ -32918,7 +33037,7 @@
       </w:pPr>
     </w:lvl>
   </w:abstractNum>
-  <w:abstractNum w:abstractNumId="4" w15:restartNumberingAfterBreak="0">
+  <w:abstractNum w:abstractNumId="4">
     <w:nsid w:val="1E4D26D7"/>
     <w:multiLevelType w:val="hybridMultilevel"/>
     <w:tmpl w:val="B54237CE"/>
@@ -33031,7 +33150,7 @@
       </w:rPr>
     </w:lvl>
   </w:abstractNum>
-  <w:abstractNum w:abstractNumId="5" w15:restartNumberingAfterBreak="0">
+  <w:abstractNum w:abstractNumId="5">
     <w:nsid w:val="26FC4B6B"/>
     <w:multiLevelType w:val="multilevel"/>
     <w:tmpl w:val="0456D448"/>
@@ -33153,7 +33272,7 @@
       </w:rPr>
     </w:lvl>
   </w:abstractNum>
-  <w:abstractNum w:abstractNumId="6" w15:restartNumberingAfterBreak="0">
+  <w:abstractNum w:abstractNumId="6">
     <w:nsid w:val="31D87A69"/>
     <w:multiLevelType w:val="multilevel"/>
     <w:tmpl w:val="D11827BA"/>
@@ -33266,7 +33385,7 @@
       </w:rPr>
     </w:lvl>
   </w:abstractNum>
-  <w:abstractNum w:abstractNumId="7" w15:restartNumberingAfterBreak="0">
+  <w:abstractNum w:abstractNumId="7">
     <w:nsid w:val="44647552"/>
     <w:multiLevelType w:val="hybridMultilevel"/>
     <w:tmpl w:val="9D9255FE"/>
@@ -33352,7 +33471,7 @@
       </w:pPr>
     </w:lvl>
   </w:abstractNum>
-  <w:abstractNum w:abstractNumId="8" w15:restartNumberingAfterBreak="0">
+  <w:abstractNum w:abstractNumId="8">
     <w:nsid w:val="4B0D793A"/>
     <w:multiLevelType w:val="multilevel"/>
     <w:tmpl w:val="C0D088B4"/>
@@ -33473,7 +33592,7 @@
       </w:rPr>
     </w:lvl>
   </w:abstractNum>
-  <w:abstractNum w:abstractNumId="9" w15:restartNumberingAfterBreak="0">
+  <w:abstractNum w:abstractNumId="9">
     <w:nsid w:val="4CF21637"/>
     <w:multiLevelType w:val="hybridMultilevel"/>
     <w:tmpl w:val="DB9C891C"/>
@@ -33559,7 +33678,7 @@
       </w:pPr>
     </w:lvl>
   </w:abstractNum>
-  <w:abstractNum w:abstractNumId="10" w15:restartNumberingAfterBreak="0">
+  <w:abstractNum w:abstractNumId="10">
     <w:nsid w:val="4D0C094D"/>
     <w:multiLevelType w:val="hybridMultilevel"/>
     <w:tmpl w:val="0A8269DC"/>
@@ -33648,7 +33767,7 @@
       </w:pPr>
     </w:lvl>
   </w:abstractNum>
-  <w:abstractNum w:abstractNumId="11" w15:restartNumberingAfterBreak="0">
+  <w:abstractNum w:abstractNumId="11">
     <w:nsid w:val="4DFA4057"/>
     <w:multiLevelType w:val="hybridMultilevel"/>
     <w:tmpl w:val="39C0F6A0"/>
@@ -33734,7 +33853,7 @@
       </w:pPr>
     </w:lvl>
   </w:abstractNum>
-  <w:abstractNum w:abstractNumId="12" w15:restartNumberingAfterBreak="0">
+  <w:abstractNum w:abstractNumId="12">
     <w:nsid w:val="615E2A86"/>
     <w:multiLevelType w:val="multilevel"/>
     <w:tmpl w:val="C0D088B4"/>
@@ -33855,7 +33974,7 @@
       </w:rPr>
     </w:lvl>
   </w:abstractNum>
-  <w:abstractNum w:abstractNumId="13" w15:restartNumberingAfterBreak="0">
+  <w:abstractNum w:abstractNumId="13">
     <w:nsid w:val="67C41E8D"/>
     <w:multiLevelType w:val="multilevel"/>
     <w:tmpl w:val="C0D088B4"/>
@@ -33976,7 +34095,7 @@
       </w:rPr>
     </w:lvl>
   </w:abstractNum>
-  <w:abstractNum w:abstractNumId="14" w15:restartNumberingAfterBreak="0">
+  <w:abstractNum w:abstractNumId="14">
     <w:nsid w:val="688C0381"/>
     <w:multiLevelType w:val="hybridMultilevel"/>
     <w:tmpl w:val="1552615C"/>
@@ -34062,7 +34181,7 @@
       </w:pPr>
     </w:lvl>
   </w:abstractNum>
-  <w:abstractNum w:abstractNumId="15" w15:restartNumberingAfterBreak="0">
+  <w:abstractNum w:abstractNumId="15">
     <w:nsid w:val="73A13458"/>
     <w:multiLevelType w:val="hybridMultilevel"/>
     <w:tmpl w:val="978A2C72"/>
@@ -34151,7 +34270,7 @@
       </w:pPr>
     </w:lvl>
   </w:abstractNum>
-  <w:abstractNum w:abstractNumId="16" w15:restartNumberingAfterBreak="0">
+  <w:abstractNum w:abstractNumId="16">
     <w:nsid w:val="73CC1E18"/>
     <w:multiLevelType w:val="hybridMultilevel"/>
     <w:tmpl w:val="4F0ABA0E"/>
@@ -34240,7 +34359,7 @@
       </w:pPr>
     </w:lvl>
   </w:abstractNum>
-  <w:abstractNum w:abstractNumId="17" w15:restartNumberingAfterBreak="0">
+  <w:abstractNum w:abstractNumId="17">
     <w:nsid w:val="77403316"/>
     <w:multiLevelType w:val="hybridMultilevel"/>
     <w:tmpl w:val="2BDCF642"/>
@@ -34329,7 +34448,7 @@
       </w:pPr>
     </w:lvl>
   </w:abstractNum>
-  <w:abstractNum w:abstractNumId="18" w15:restartNumberingAfterBreak="0">
+  <w:abstractNum w:abstractNumId="18">
     <w:nsid w:val="786D2E8C"/>
     <w:multiLevelType w:val="hybridMultilevel"/>
     <w:tmpl w:val="D92AA5E0"/>
@@ -34678,7 +34797,7 @@
 </file>
 
 <file path=word/styles.xml><?xml version="1.0" encoding="utf-8"?>
-<w:styles xmlns:mc="http://schemas.openxmlformats.org/markup-compatibility/2006" xmlns:r="http://schemas.openxmlformats.org/officeDocument/2006/relationships" xmlns:w="http://schemas.openxmlformats.org/wordprocessingml/2006/main" xmlns:w14="http://schemas.microsoft.com/office/word/2010/wordml" xmlns:w15="http://schemas.microsoft.com/office/word/2012/wordml" xmlns:w16cex="http://schemas.microsoft.com/office/word/2018/wordml/cex" xmlns:w16cid="http://schemas.microsoft.com/office/word/2016/wordml/cid" xmlns:w16="http://schemas.microsoft.com/office/word/2018/wordml" xmlns:w16sdtdh="http://schemas.microsoft.com/office/word/2020/wordml/sdtdatahash" xmlns:w16se="http://schemas.microsoft.com/office/word/2015/wordml/symex" mc:Ignorable="w14 w15 w16se w16cid w16 w16cex w16sdtdh">
+<w:styles xmlns:mc="http://schemas.openxmlformats.org/markup-compatibility/2006" xmlns:r="http://schemas.openxmlformats.org/officeDocument/2006/relationships" xmlns:w="http://schemas.openxmlformats.org/wordprocessingml/2006/main" xmlns:w14="http://schemas.microsoft.com/office/word/2010/wordml" xmlns:w15="http://schemas.microsoft.com/office/word/2012/wordml" mc:Ignorable="w14 w15">
   <w:docDefaults>
     <w:rPrDefault>
       <w:rPr>
@@ -34697,7 +34816,7 @@
       </w:pPr>
     </w:pPrDefault>
   </w:docDefaults>
-  <w:latentStyles w:defLockedState="0" w:defUIPriority="99" w:defSemiHidden="0" w:defUnhideWhenUsed="0" w:defQFormat="0" w:count="376">
+  <w:latentStyles w:defLockedState="0" w:defUIPriority="99" w:defSemiHidden="0" w:defUnhideWhenUsed="0" w:defQFormat="0" w:count="371">
     <w:lsdException w:name="Normal" w:uiPriority="0" w:qFormat="1"/>
     <w:lsdException w:name="heading 1" w:uiPriority="9" w:qFormat="1"/>
     <w:lsdException w:name="heading 2" w:semiHidden="1" w:uiPriority="9" w:unhideWhenUsed="1" w:qFormat="1"/>
@@ -35069,16 +35188,11 @@
     <w:lsdException w:name="List Table 5 Dark Accent 6" w:uiPriority="50"/>
     <w:lsdException w:name="List Table 6 Colorful Accent 6" w:uiPriority="51"/>
     <w:lsdException w:name="List Table 7 Colorful Accent 6" w:uiPriority="52"/>
-    <w:lsdException w:name="Mention" w:semiHidden="1" w:unhideWhenUsed="1"/>
-    <w:lsdException w:name="Smart Hyperlink" w:semiHidden="1" w:unhideWhenUsed="1"/>
-    <w:lsdException w:name="Hashtag" w:semiHidden="1" w:unhideWhenUsed="1"/>
-    <w:lsdException w:name="Unresolved Mention" w:semiHidden="1" w:unhideWhenUsed="1"/>
-    <w:lsdException w:name="Smart Link" w:semiHidden="1" w:unhideWhenUsed="1"/>
   </w:latentStyles>
   <w:style w:type="paragraph" w:default="1" w:styleId="Normal">
     <w:name w:val="Normal"/>
     <w:qFormat/>
-    <w:rsid w:val="00223A26"/>
+    <w:rsid w:val="00C81C6F"/>
     <w:pPr>
       <w:ind w:firstLine="284"/>
     </w:pPr>
@@ -35802,6 +35916,7 @@
       <w14:ligatures w14:val="none"/>
     </w:rPr>
     <w:tblPr>
+      <w:tblInd w:w="0" w:type="dxa"/>
       <w:tblBorders>
         <w:top w:val="single" w:sz="4" w:space="0" w:color="auto"/>
         <w:left w:val="single" w:sz="4" w:space="0" w:color="auto"/>
@@ -35810,6 +35925,12 @@
         <w:insideH w:val="single" w:sz="4" w:space="0" w:color="auto"/>
         <w:insideV w:val="single" w:sz="4" w:space="0" w:color="auto"/>
       </w:tblBorders>
+      <w:tblCellMar>
+        <w:top w:w="0" w:type="dxa"/>
+        <w:left w:w="108" w:type="dxa"/>
+        <w:bottom w:w="0" w:type="dxa"/>
+        <w:right w:w="108" w:type="dxa"/>
+      </w:tblCellMar>
     </w:tblPr>
   </w:style>
   <w:style w:type="numbering" w:customStyle="1" w:styleId="Semlista1">
@@ -35952,7 +36073,7 @@
       <w:iCs/>
     </w:rPr>
   </w:style>
-  <w:style w:type="character" w:styleId="MenoPendente">
+  <w:style w:type="character" w:customStyle="1" w:styleId="UnresolvedMention">
     <w:name w:val="Unresolved Mention"/>
     <w:basedOn w:val="Fontepargpadro"/>
     <w:uiPriority w:val="99"/>
@@ -36269,19 +36390,6 @@
 </file>
 
 <file path=customXml/item2.xml><?xml version="1.0" encoding="utf-8"?>
-<b:Sources xmlns:b="http://schemas.openxmlformats.org/officeDocument/2006/bibliography" xmlns="http://schemas.openxmlformats.org/officeDocument/2006/bibliography" SelectedStyle="\APASixthEditionOfficeOnline.xsl" StyleName="APA" Version="6"/>
-</file>
-
-<file path=customXml/item3.xml><?xml version="1.0" encoding="utf-8"?>
-<?mso-contentType ?>
-<FormTemplates xmlns="http://schemas.microsoft.com/sharepoint/v3/contenttype/forms">
-  <Display>DocumentLibraryForm</Display>
-  <Edit>DocumentLibraryForm</Edit>
-  <New>DocumentLibraryForm</New>
-</FormTemplates>
-</file>
-
-<file path=customXml/item4.xml><?xml version="1.0" encoding="utf-8"?>
 <ct:contentTypeSchema xmlns:ct="http://schemas.microsoft.com/office/2006/metadata/contentType" xmlns:ma="http://schemas.microsoft.com/office/2006/metadata/properties/metaAttributes" ct:_="" ma:_="" ma:contentTypeName="Documento" ma:contentTypeID="0x0101001C818A606E264347B2EAD3DEE382FA7E" ma:contentTypeVersion="4" ma:contentTypeDescription="Crie um novo documento." ma:contentTypeScope="" ma:versionID="9058d98ac48b7e4176aa48016498173b">
   <xsd:schema xmlns:xsd="http://www.w3.org/2001/XMLSchema" xmlns:xs="http://www.w3.org/2001/XMLSchema" xmlns:p="http://schemas.microsoft.com/office/2006/metadata/properties" xmlns:ns2="08ccc64e-2ffa-4804-8ba2-557d93a5fdd3" targetNamespace="http://schemas.microsoft.com/office/2006/metadata/properties" ma:root="true" ma:fieldsID="a3a26518292056d3f78362b690d1e2f6" ns2:_="">
     <xsd:import namespace="08ccc64e-2ffa-4804-8ba2-557d93a5fdd3"/>
@@ -36425,6 +36533,19 @@
 </ct:contentTypeSchema>
 </file>
 
+<file path=customXml/item3.xml><?xml version="1.0" encoding="utf-8"?>
+<?mso-contentType ?>
+<FormTemplates xmlns="http://schemas.microsoft.com/sharepoint/v3/contenttype/forms">
+  <Display>DocumentLibraryForm</Display>
+  <Edit>DocumentLibraryForm</Edit>
+  <New>DocumentLibraryForm</New>
+</FormTemplates>
+</file>
+
+<file path=customXml/item4.xml><?xml version="1.0" encoding="utf-8"?>
+<b:Sources xmlns:b="http://schemas.openxmlformats.org/officeDocument/2006/bibliography" xmlns="http://schemas.openxmlformats.org/officeDocument/2006/bibliography" SelectedStyle="\APASixthEditionOfficeOnline.xsl" StyleName="APA" Version="6"/>
+</file>
+
 <file path=customXml/itemProps1.xml><?xml version="1.0" encoding="utf-8"?>
 <ds:datastoreItem xmlns:ds="http://schemas.openxmlformats.org/officeDocument/2006/customXml" ds:itemID="{4CEE4E91-7117-40E1-8466-50BB6BCA0A64}">
   <ds:schemaRefs>
@@ -36435,22 +36556,6 @@
 </file>
 
 <file path=customXml/itemProps2.xml><?xml version="1.0" encoding="utf-8"?>
-<ds:datastoreItem xmlns:ds="http://schemas.openxmlformats.org/officeDocument/2006/customXml" ds:itemID="{EFCEE5CC-D580-4E0C-A320-B8AC1640D5BC}">
-  <ds:schemaRefs>
-    <ds:schemaRef ds:uri="http://schemas.openxmlformats.org/officeDocument/2006/bibliography"/>
-  </ds:schemaRefs>
-</ds:datastoreItem>
-</file>
-
-<file path=customXml/itemProps3.xml><?xml version="1.0" encoding="utf-8"?>
-<ds:datastoreItem xmlns:ds="http://schemas.openxmlformats.org/officeDocument/2006/customXml" ds:itemID="{B71AC7C3-FFF8-4379-839B-81747AE19062}">
-  <ds:schemaRefs>
-    <ds:schemaRef ds:uri="http://schemas.microsoft.com/sharepoint/v3/contenttype/forms"/>
-  </ds:schemaRefs>
-</ds:datastoreItem>
-</file>
-
-<file path=customXml/itemProps4.xml><?xml version="1.0" encoding="utf-8"?>
 <ds:datastoreItem xmlns:ds="http://schemas.openxmlformats.org/officeDocument/2006/customXml" ds:itemID="{53F8212E-E4BA-472D-BEEE-A61B1668966E}">
   <ds:schemaRefs>
     <ds:schemaRef ds:uri="http://schemas.microsoft.com/office/2006/metadata/contentType"/>
@@ -36466,4 +36571,20 @@
     <ds:schemaRef ds:uri="http://schemas.microsoft.com/internal/obd"/>
   </ds:schemaRefs>
 </ds:datastoreItem>
+</file>
+
+<file path=customXml/itemProps3.xml><?xml version="1.0" encoding="utf-8"?>
+<ds:datastoreItem xmlns:ds="http://schemas.openxmlformats.org/officeDocument/2006/customXml" ds:itemID="{B71AC7C3-FFF8-4379-839B-81747AE19062}">
+  <ds:schemaRefs>
+    <ds:schemaRef ds:uri="http://schemas.microsoft.com/sharepoint/v3/contenttype/forms"/>
+  </ds:schemaRefs>
+</ds:datastoreItem>
+</file>
+
+<file path=customXml/itemProps4.xml><?xml version="1.0" encoding="utf-8"?>
+<ds:datastoreItem xmlns:ds="http://schemas.openxmlformats.org/officeDocument/2006/customXml" ds:itemID="{D7331540-DE05-43A6-8765-EF66917A530C}">
+  <ds:schemaRefs>
+    <ds:schemaRef ds:uri="http://schemas.openxmlformats.org/officeDocument/2006/bibliography"/>
+  </ds:schemaRefs>
+</ds:datastoreItem>
 </file>
</xml_diff>